<commit_message>
refactor all modules, covered all with tests, test_api dont work due to problems with test celery worker configuration
</commit_message>
<xml_diff>
--- a/ТЗ.docx
+++ b/ТЗ.docx
@@ -105,25 +105,7 @@
           <w:sz w:val="26"/>
           <w:szCs w:val="26"/>
         </w:rPr>
-        <w:t xml:space="preserve">Мы создаём мобильные приложения и иногда для тестирования гипотез приходится запускать AB-тесты. Для этого нам нужна система, представляющая собой простейшее REST API, состоящее из одного </w:t>
-      </w:r>
-      <w:proofErr w:type="spellStart"/>
-      <w:r>
-        <w:rPr>
-          <w:rFonts w:ascii="Times New Roman" w:hAnsi="Times New Roman" w:cs="Times New Roman"/>
-          <w:sz w:val="26"/>
-          <w:szCs w:val="26"/>
-        </w:rPr>
-        <w:t>эндпойнта</w:t>
-      </w:r>
-      <w:proofErr w:type="spellEnd"/>
-      <w:r>
-        <w:rPr>
-          <w:rFonts w:ascii="Times New Roman" w:hAnsi="Times New Roman" w:cs="Times New Roman"/>
-          <w:sz w:val="26"/>
-          <w:szCs w:val="26"/>
-        </w:rPr>
-        <w:t>.</w:t>
+        <w:t>Мы создаём мобильные приложения и иногда для тестирования гипотез приходится запускать AB-тесты. Для этого нам нужна система, представляющая собой простейшее REST API, состоящее из одного эндпойнта.</w:t>
       </w:r>
     </w:p>
     <w:p>
@@ -148,9 +130,9 @@
       <w:tblGrid>
         <w:gridCol w:w="465"/>
         <w:gridCol w:w="2108"/>
-        <w:gridCol w:w="2019"/>
-        <w:gridCol w:w="1428"/>
-        <w:gridCol w:w="4318"/>
+        <w:gridCol w:w="1944"/>
+        <w:gridCol w:w="1494"/>
+        <w:gridCol w:w="4327"/>
       </w:tblGrid>
       <w:tr>
         <w:trPr>
@@ -320,36 +302,8 @@
                 <w:sz w:val="26"/>
                 <w:szCs w:val="26"/>
               </w:rPr>
-              <w:t>/</w:t>
-            </w:r>
-            <w:proofErr w:type="spellStart"/>
-            <w:r>
-              <w:rPr>
-                <w:rFonts w:ascii="Times New Roman" w:hAnsi="Times New Roman" w:cs="Times New Roman"/>
-                <w:sz w:val="26"/>
-                <w:szCs w:val="26"/>
-              </w:rPr>
-              <w:t>api</w:t>
-            </w:r>
-            <w:proofErr w:type="spellEnd"/>
-            <w:r>
-              <w:rPr>
-                <w:rFonts w:ascii="Times New Roman" w:hAnsi="Times New Roman" w:cs="Times New Roman"/>
-                <w:sz w:val="26"/>
-                <w:szCs w:val="26"/>
-              </w:rPr>
-              <w:t>/v1/</w:t>
-            </w:r>
-            <w:proofErr w:type="spellStart"/>
-            <w:r>
-              <w:rPr>
-                <w:rFonts w:ascii="Times New Roman" w:hAnsi="Times New Roman" w:cs="Times New Roman"/>
-                <w:sz w:val="26"/>
-                <w:szCs w:val="26"/>
-              </w:rPr>
-              <w:t>experiments</w:t>
-            </w:r>
-            <w:proofErr w:type="spellEnd"/>
+              <w:t>/api/v1/experiments</w:t>
+            </w:r>
           </w:p>
         </w:tc>
       </w:tr>
@@ -531,18 +485,8 @@
                 <w:sz w:val="26"/>
                 <w:szCs w:val="26"/>
               </w:rPr>
-              <w:t>Device-</w:t>
-            </w:r>
-            <w:proofErr w:type="spellStart"/>
-            <w:r>
-              <w:rPr>
-                <w:rFonts w:ascii="Times New Roman" w:hAnsi="Times New Roman" w:cs="Times New Roman"/>
-                <w:sz w:val="26"/>
-                <w:szCs w:val="26"/>
-              </w:rPr>
-              <w:t>Token</w:t>
-            </w:r>
-            <w:proofErr w:type="spellEnd"/>
+              <w:t>Device-Token</w:t>
+            </w:r>
           </w:p>
         </w:tc>
       </w:tr>
@@ -759,23 +703,7 @@
                 <w:sz w:val="26"/>
                 <w:szCs w:val="26"/>
               </w:rPr>
-              <w:t>Для каждого эксперимента клиент получает</w:t>
-            </w:r>
-            <w:r>
-              <w:rPr>
-                <w:rFonts w:ascii="Times New Roman" w:hAnsi="Times New Roman" w:cs="Times New Roman"/>
-                <w:sz w:val="26"/>
-                <w:szCs w:val="26"/>
-              </w:rPr>
-              <w:t xml:space="preserve"> </w:t>
-            </w:r>
-            <w:r>
-              <w:rPr>
-                <w:rFonts w:ascii="Times New Roman" w:hAnsi="Times New Roman" w:cs="Times New Roman"/>
-                <w:sz w:val="26"/>
-                <w:szCs w:val="26"/>
-              </w:rPr>
-              <w:t>JSON объект со списком экспериментов и их значениями:</w:t>
+              <w:t>Для каждого эксперимента клиент получает JSON объект со списком экспериментов и их значениями:</w:t>
             </w:r>
           </w:p>
           <w:p>
@@ -862,15 +790,7 @@
                 <w:sz w:val="26"/>
                 <w:szCs w:val="26"/>
               </w:rPr>
-              <w:t>Важно, чтобы девайс попадал в одну группу и всегда оставался в ней</w:t>
-            </w:r>
-            <w:r>
-              <w:rPr>
-                <w:rFonts w:ascii="Times New Roman" w:hAnsi="Times New Roman" w:cs="Times New Roman"/>
-                <w:sz w:val="26"/>
-                <w:szCs w:val="26"/>
-              </w:rPr>
-              <w:t>.</w:t>
+              <w:t>Важно, чтобы девайс попадал в одну группу и всегда оставался в ней.</w:t>
             </w:r>
           </w:p>
         </w:tc>
@@ -938,19 +858,30 @@
                 <w:rFonts w:ascii="Times New Roman" w:hAnsi="Times New Roman" w:cs="Times New Roman"/>
                 <w:sz w:val="26"/>
                 <w:szCs w:val="26"/>
+              </w:rPr>
+              <w:t xml:space="preserve">    </w:t>
+            </w:r>
+            <w:r>
+              <w:rPr>
+                <w:rFonts w:ascii="Times New Roman" w:hAnsi="Times New Roman" w:cs="Times New Roman"/>
+                <w:sz w:val="26"/>
+                <w:szCs w:val="26"/>
                 <w:lang w:val="en-US"/>
               </w:rPr>
-              <w:t xml:space="preserve">  </w:t>
-            </w:r>
-            <w:r>
+              <w:t>[</w:t>
+            </w:r>
+          </w:p>
+          <w:p>
+            <w:pPr>
+              <w:contextualSpacing/>
+              <w:jc w:val="both"/>
               <w:rPr>
                 <w:rFonts w:ascii="Times New Roman" w:hAnsi="Times New Roman" w:cs="Times New Roman"/>
                 <w:sz w:val="26"/>
                 <w:szCs w:val="26"/>
                 <w:lang w:val="en-US"/>
               </w:rPr>
-              <w:t xml:space="preserve">  </w:t>
-            </w:r>
+            </w:pPr>
             <w:r>
               <w:rPr>
                 <w:rFonts w:ascii="Times New Roman" w:hAnsi="Times New Roman" w:cs="Times New Roman"/>
@@ -958,7 +889,7 @@
                 <w:szCs w:val="26"/>
                 <w:lang w:val="en-US"/>
               </w:rPr>
-              <w:t>[</w:t>
+              <w:t xml:space="preserve">        {“experiment_name_1”: “option_ex1”},</w:t>
             </w:r>
           </w:p>
           <w:p>
@@ -979,82 +910,7 @@
                 <w:szCs w:val="26"/>
                 <w:lang w:val="en-US"/>
               </w:rPr>
-              <w:t xml:space="preserve">        {“experiment_name_1”: “option_ex1”},</w:t>
-            </w:r>
-          </w:p>
-          <w:p>
-            <w:pPr>
-              <w:contextualSpacing/>
-              <w:jc w:val="both"/>
-              <w:rPr>
-                <w:rFonts w:ascii="Times New Roman" w:hAnsi="Times New Roman" w:cs="Times New Roman"/>
-                <w:sz w:val="26"/>
-                <w:szCs w:val="26"/>
-                <w:lang w:val="en-US"/>
-              </w:rPr>
-            </w:pPr>
-            <w:r>
-              <w:rPr>
-                <w:rFonts w:ascii="Times New Roman" w:hAnsi="Times New Roman" w:cs="Times New Roman"/>
-                <w:sz w:val="26"/>
-                <w:szCs w:val="26"/>
-                <w:lang w:val="en-US"/>
-              </w:rPr>
-              <w:t xml:space="preserve">        </w:t>
-            </w:r>
-            <w:r>
-              <w:rPr>
-                <w:rFonts w:ascii="Times New Roman" w:hAnsi="Times New Roman" w:cs="Times New Roman"/>
-                <w:sz w:val="26"/>
-                <w:szCs w:val="26"/>
-                <w:lang w:val="en-US"/>
-              </w:rPr>
-              <w:t>{“experiment_name_</w:t>
-            </w:r>
-            <w:r>
-              <w:rPr>
-                <w:rFonts w:ascii="Times New Roman" w:hAnsi="Times New Roman" w:cs="Times New Roman"/>
-                <w:sz w:val="26"/>
-                <w:szCs w:val="26"/>
-                <w:lang w:val="en-US"/>
-              </w:rPr>
-              <w:t>2</w:t>
-            </w:r>
-            <w:r>
-              <w:rPr>
-                <w:rFonts w:ascii="Times New Roman" w:hAnsi="Times New Roman" w:cs="Times New Roman"/>
-                <w:sz w:val="26"/>
-                <w:szCs w:val="26"/>
-                <w:lang w:val="en-US"/>
-              </w:rPr>
-              <w:t>”: “option_ex</w:t>
-            </w:r>
-            <w:r>
-              <w:rPr>
-                <w:rFonts w:ascii="Times New Roman" w:hAnsi="Times New Roman" w:cs="Times New Roman"/>
-                <w:sz w:val="26"/>
-                <w:szCs w:val="26"/>
-                <w:lang w:val="en-US"/>
-              </w:rPr>
-              <w:t>2</w:t>
-            </w:r>
-            <w:r>
-              <w:rPr>
-                <w:rFonts w:ascii="Times New Roman" w:hAnsi="Times New Roman" w:cs="Times New Roman"/>
-                <w:sz w:val="26"/>
-                <w:szCs w:val="26"/>
-                <w:lang w:val="en-US"/>
-              </w:rPr>
-              <w:t>”}</w:t>
-            </w:r>
-            <w:r>
-              <w:rPr>
-                <w:rFonts w:ascii="Times New Roman" w:hAnsi="Times New Roman" w:cs="Times New Roman"/>
-                <w:sz w:val="26"/>
-                <w:szCs w:val="26"/>
-                <w:lang w:val="en-US"/>
-              </w:rPr>
-              <w:t>,</w:t>
+              <w:t xml:space="preserve">        {“experiment_name_2”: “option_ex2”},</w:t>
             </w:r>
           </w:p>
           <w:p>
@@ -1284,36 +1140,8 @@
                 <w:sz w:val="26"/>
                 <w:szCs w:val="26"/>
               </w:rPr>
-              <w:t xml:space="preserve">400 </w:t>
-            </w:r>
-            <w:proofErr w:type="spellStart"/>
-            <w:r>
-              <w:rPr>
-                <w:rFonts w:ascii="Times New Roman" w:hAnsi="Times New Roman" w:cs="Times New Roman"/>
-                <w:sz w:val="26"/>
-                <w:szCs w:val="26"/>
-              </w:rPr>
-              <w:t>Bad</w:t>
-            </w:r>
-            <w:proofErr w:type="spellEnd"/>
-            <w:r>
-              <w:rPr>
-                <w:rFonts w:ascii="Times New Roman" w:hAnsi="Times New Roman" w:cs="Times New Roman"/>
-                <w:sz w:val="26"/>
-                <w:szCs w:val="26"/>
-              </w:rPr>
-              <w:t xml:space="preserve"> </w:t>
-            </w:r>
-            <w:proofErr w:type="spellStart"/>
-            <w:r>
-              <w:rPr>
-                <w:rFonts w:ascii="Times New Roman" w:hAnsi="Times New Roman" w:cs="Times New Roman"/>
-                <w:sz w:val="26"/>
-                <w:szCs w:val="26"/>
-              </w:rPr>
-              <w:t>Request</w:t>
-            </w:r>
-            <w:proofErr w:type="spellEnd"/>
+              <w:t>400 Bad Request</w:t>
+            </w:r>
           </w:p>
         </w:tc>
         <w:tc>
@@ -1337,25 +1165,7 @@
                 <w:sz w:val="26"/>
                 <w:szCs w:val="26"/>
               </w:rPr>
-              <w:t>Отсутствует Device-</w:t>
-            </w:r>
-            <w:proofErr w:type="spellStart"/>
-            <w:r>
-              <w:rPr>
-                <w:rFonts w:ascii="Times New Roman" w:hAnsi="Times New Roman" w:cs="Times New Roman"/>
-                <w:sz w:val="26"/>
-                <w:szCs w:val="26"/>
-              </w:rPr>
-              <w:t>Token</w:t>
-            </w:r>
-            <w:proofErr w:type="spellEnd"/>
-            <w:r>
-              <w:rPr>
-                <w:rFonts w:ascii="Times New Roman" w:hAnsi="Times New Roman" w:cs="Times New Roman"/>
-                <w:sz w:val="26"/>
-                <w:szCs w:val="26"/>
-              </w:rPr>
-              <w:t xml:space="preserve"> в запросе.</w:t>
+              <w:t>Отсутствует Device-Token в запросе.</w:t>
             </w:r>
           </w:p>
         </w:tc>
@@ -1423,18 +1233,8 @@
                 <w:sz w:val="26"/>
                 <w:szCs w:val="26"/>
               </w:rPr>
-              <w:t xml:space="preserve">401 </w:t>
-            </w:r>
-            <w:proofErr w:type="spellStart"/>
-            <w:r>
-              <w:rPr>
-                <w:rFonts w:ascii="Times New Roman" w:hAnsi="Times New Roman" w:cs="Times New Roman"/>
-                <w:sz w:val="26"/>
-                <w:szCs w:val="26"/>
-              </w:rPr>
-              <w:t>Unauthorized</w:t>
-            </w:r>
-            <w:proofErr w:type="spellEnd"/>
+              <w:t>401 Unauthorized</w:t>
+            </w:r>
           </w:p>
         </w:tc>
         <w:tc>
@@ -1452,34 +1252,14 @@
                 <w:szCs w:val="26"/>
               </w:rPr>
             </w:pPr>
-            <w:proofErr w:type="spellStart"/>
-            <w:r>
-              <w:rPr>
-                <w:rFonts w:ascii="Times New Roman" w:hAnsi="Times New Roman" w:cs="Times New Roman"/>
-                <w:sz w:val="26"/>
-                <w:szCs w:val="26"/>
-              </w:rPr>
-              <w:t>Невалидный</w:t>
-            </w:r>
-            <w:proofErr w:type="spellEnd"/>
-            <w:r>
-              <w:rPr>
-                <w:rFonts w:ascii="Times New Roman" w:hAnsi="Times New Roman" w:cs="Times New Roman"/>
-                <w:sz w:val="26"/>
-                <w:szCs w:val="26"/>
-              </w:rPr>
-              <w:t xml:space="preserve"> Device-</w:t>
-            </w:r>
-            <w:proofErr w:type="spellStart"/>
-            <w:r>
-              <w:rPr>
-                <w:rFonts w:ascii="Times New Roman" w:hAnsi="Times New Roman" w:cs="Times New Roman"/>
-                <w:sz w:val="26"/>
-                <w:szCs w:val="26"/>
-              </w:rPr>
-              <w:t>Token</w:t>
-            </w:r>
-            <w:proofErr w:type="spellEnd"/>
+            <w:r>
+              <w:rPr>
+                <w:rFonts w:ascii="Times New Roman" w:hAnsi="Times New Roman" w:cs="Times New Roman"/>
+                <w:sz w:val="26"/>
+                <w:szCs w:val="26"/>
+              </w:rPr>
+              <w:t>Невалидный Device-Token</w:t>
+            </w:r>
           </w:p>
         </w:tc>
       </w:tr>
@@ -1546,36 +1326,8 @@
                 <w:sz w:val="26"/>
                 <w:szCs w:val="26"/>
               </w:rPr>
-              <w:t xml:space="preserve">500 </w:t>
-            </w:r>
-            <w:proofErr w:type="spellStart"/>
-            <w:r>
-              <w:rPr>
-                <w:rFonts w:ascii="Times New Roman" w:hAnsi="Times New Roman" w:cs="Times New Roman"/>
-                <w:sz w:val="26"/>
-                <w:szCs w:val="26"/>
-              </w:rPr>
-              <w:t>Internal</w:t>
-            </w:r>
-            <w:proofErr w:type="spellEnd"/>
-            <w:r>
-              <w:rPr>
-                <w:rFonts w:ascii="Times New Roman" w:hAnsi="Times New Roman" w:cs="Times New Roman"/>
-                <w:sz w:val="26"/>
-                <w:szCs w:val="26"/>
-              </w:rPr>
-              <w:t xml:space="preserve"> Server </w:t>
-            </w:r>
-            <w:proofErr w:type="spellStart"/>
-            <w:r>
-              <w:rPr>
-                <w:rFonts w:ascii="Times New Roman" w:hAnsi="Times New Roman" w:cs="Times New Roman"/>
-                <w:sz w:val="26"/>
-                <w:szCs w:val="26"/>
-              </w:rPr>
-              <w:t>Error</w:t>
-            </w:r>
-            <w:proofErr w:type="spellEnd"/>
+              <w:t>500 Internal Server Error</w:t>
+            </w:r>
           </w:p>
         </w:tc>
         <w:tc>
@@ -1686,29 +1438,6 @@
                 <w:szCs w:val="26"/>
               </w:rPr>
               <w:t>о.</w:t>
-            </w:r>
-          </w:p>
-          <w:p>
-            <w:pPr>
-              <w:pStyle w:val="a4"/>
-              <w:numPr>
-                <w:ilvl w:val="0"/>
-                <w:numId w:val="2"/>
-              </w:numPr>
-              <w:jc w:val="both"/>
-              <w:rPr>
-                <w:rFonts w:ascii="Times New Roman" w:hAnsi="Times New Roman" w:cs="Times New Roman"/>
-                <w:sz w:val="26"/>
-                <w:szCs w:val="26"/>
-              </w:rPr>
-            </w:pPr>
-            <w:r>
-              <w:rPr>
-                <w:rFonts w:ascii="Times New Roman" w:hAnsi="Times New Roman" w:cs="Times New Roman"/>
-                <w:sz w:val="26"/>
-                <w:szCs w:val="26"/>
-              </w:rPr>
-              <w:t>Эксперимент проводится только для новых девайсов: если эксперимент создан после первого запроса от девайса, то девайс не должен ничего знать об этом эксперименте</w:t>
             </w:r>
           </w:p>
         </w:tc>
@@ -1931,7 +1660,6 @@
               </w:rPr>
               <w:t>“</w:t>
             </w:r>
-            <w:proofErr w:type="spellStart"/>
             <w:r>
               <w:rPr>
                 <w:rFonts w:ascii="Times New Roman" w:hAnsi="Times New Roman" w:cs="Times New Roman"/>
@@ -1941,7 +1669,6 @@
               </w:rPr>
               <w:t>button_color</w:t>
             </w:r>
-            <w:proofErr w:type="spellEnd"/>
             <w:r>
               <w:rPr>
                 <w:rFonts w:ascii="Times New Roman" w:hAnsi="Times New Roman" w:cs="Times New Roman"/>
@@ -2002,7 +1729,6 @@
                 <w:sz w:val="26"/>
                 <w:szCs w:val="26"/>
               </w:rPr>
-              <w:lastRenderedPageBreak/>
               <w:t xml:space="preserve">        </w:t>
             </w:r>
             <w:r>
@@ -2096,25 +1822,7 @@
                 <w:sz w:val="26"/>
                 <w:szCs w:val="26"/>
               </w:rPr>
-              <w:t xml:space="preserve">Так после 600 запросов к API с различными </w:t>
-            </w:r>
-            <w:proofErr w:type="spellStart"/>
-            <w:r>
-              <w:rPr>
-                <w:rFonts w:ascii="Times New Roman" w:hAnsi="Times New Roman" w:cs="Times New Roman"/>
-                <w:sz w:val="26"/>
-                <w:szCs w:val="26"/>
-              </w:rPr>
-              <w:t>DeviceToken</w:t>
-            </w:r>
-            <w:proofErr w:type="spellEnd"/>
-            <w:r>
-              <w:rPr>
-                <w:rFonts w:ascii="Times New Roman" w:hAnsi="Times New Roman" w:cs="Times New Roman"/>
-                <w:sz w:val="26"/>
-                <w:szCs w:val="26"/>
-              </w:rPr>
-              <w:t xml:space="preserve"> каждый цвет должны получить по 200 девайсов</w:t>
+              <w:t>Так после 600 запросов к API с различными DeviceToken каждый цвет должны получить по 200 девайсов</w:t>
             </w:r>
           </w:p>
         </w:tc>
@@ -2207,25 +1915,7 @@
                 <w:sz w:val="26"/>
                 <w:szCs w:val="26"/>
               </w:rPr>
-              <w:t xml:space="preserve">У нас есть гипотеза, что изменение стоимости покупки в приложении может </w:t>
-            </w:r>
-            <w:proofErr w:type="spellStart"/>
-            <w:r>
-              <w:rPr>
-                <w:rFonts w:ascii="Times New Roman" w:hAnsi="Times New Roman" w:cs="Times New Roman"/>
-                <w:sz w:val="26"/>
-                <w:szCs w:val="26"/>
-              </w:rPr>
-              <w:t>повлять</w:t>
-            </w:r>
-            <w:proofErr w:type="spellEnd"/>
-            <w:r>
-              <w:rPr>
-                <w:rFonts w:ascii="Times New Roman" w:hAnsi="Times New Roman" w:cs="Times New Roman"/>
-                <w:sz w:val="26"/>
-                <w:szCs w:val="26"/>
-              </w:rPr>
-              <w:t xml:space="preserve"> на нашу маржинальную прибыль. Но чтобы не терять деньги в случае неудачного эксперимента, 75% юзеров будут получать старую цену и только на малой части аудитории мы протестируем изменение:</w:t>
+              <w:t>У нас есть гипотеза, что изменение стоимости покупки в приложении может повлять на нашу маржинальную прибыль. Но чтобы не терять деньги в случае неудачного эксперимента, 75% юзеров будут получать старую цену и только на малой части аудитории мы протестируем изменение:</w:t>
             </w:r>
           </w:p>
           <w:p>
@@ -2287,7 +1977,6 @@
               </w:rPr>
               <w:t>“</w:t>
             </w:r>
-            <w:proofErr w:type="spellStart"/>
             <w:r>
               <w:rPr>
                 <w:rFonts w:ascii="Times New Roman" w:hAnsi="Times New Roman" w:cs="Times New Roman"/>
@@ -2296,7 +1985,6 @@
               </w:rPr>
               <w:t>price</w:t>
             </w:r>
-            <w:proofErr w:type="spellEnd"/>
             <w:r>
               <w:rPr>
                 <w:rFonts w:ascii="Times New Roman" w:hAnsi="Times New Roman" w:cs="Times New Roman"/>
@@ -2676,36 +2364,8 @@
                 <w:sz w:val="26"/>
                 <w:szCs w:val="26"/>
               </w:rPr>
-              <w:t>/</w:t>
-            </w:r>
-            <w:proofErr w:type="spellStart"/>
-            <w:r>
-              <w:rPr>
-                <w:rFonts w:ascii="Times New Roman" w:hAnsi="Times New Roman" w:cs="Times New Roman"/>
-                <w:sz w:val="26"/>
-                <w:szCs w:val="26"/>
-              </w:rPr>
-              <w:t>pages</w:t>
-            </w:r>
-            <w:proofErr w:type="spellEnd"/>
-            <w:r>
-              <w:rPr>
-                <w:rFonts w:ascii="Times New Roman" w:hAnsi="Times New Roman" w:cs="Times New Roman"/>
-                <w:sz w:val="26"/>
-                <w:szCs w:val="26"/>
-              </w:rPr>
-              <w:t>/</w:t>
-            </w:r>
-            <w:proofErr w:type="spellStart"/>
-            <w:r>
-              <w:rPr>
-                <w:rFonts w:ascii="Times New Roman" w:hAnsi="Times New Roman" w:cs="Times New Roman"/>
-                <w:sz w:val="26"/>
-                <w:szCs w:val="26"/>
-              </w:rPr>
-              <w:t>experiment-stats</w:t>
-            </w:r>
-            <w:proofErr w:type="spellEnd"/>
+              <w:t>/pages/experiment-stats</w:t>
+            </w:r>
           </w:p>
         </w:tc>
       </w:tr>
@@ -3241,7 +2901,6 @@
                 <w:szCs w:val="26"/>
               </w:rPr>
             </w:pPr>
-            <w:proofErr w:type="spellStart"/>
             <w:r>
               <w:rPr>
                 <w:rFonts w:ascii="Times New Roman" w:hAnsi="Times New Roman" w:cs="Times New Roman"/>
@@ -3249,77 +2908,7 @@
                 <w:szCs w:val="26"/>
                 <w:lang w:val="en-US"/>
               </w:rPr>
-              <w:t>Колонка</w:t>
-            </w:r>
-            <w:proofErr w:type="spellEnd"/>
-            <w:r>
-              <w:rPr>
-                <w:rFonts w:ascii="Times New Roman" w:hAnsi="Times New Roman" w:cs="Times New Roman"/>
-                <w:sz w:val="26"/>
-                <w:szCs w:val="26"/>
-                <w:lang w:val="en-US"/>
-              </w:rPr>
-              <w:t xml:space="preserve"> "</w:t>
-            </w:r>
-            <w:proofErr w:type="spellStart"/>
-            <w:r>
-              <w:rPr>
-                <w:rFonts w:ascii="Times New Roman" w:hAnsi="Times New Roman" w:cs="Times New Roman"/>
-                <w:sz w:val="26"/>
-                <w:szCs w:val="26"/>
-                <w:lang w:val="en-US"/>
-              </w:rPr>
-              <w:t>Распределение</w:t>
-            </w:r>
-            <w:proofErr w:type="spellEnd"/>
-            <w:r>
-              <w:rPr>
-                <w:rFonts w:ascii="Times New Roman" w:hAnsi="Times New Roman" w:cs="Times New Roman"/>
-                <w:sz w:val="26"/>
-                <w:szCs w:val="26"/>
-                <w:lang w:val="en-US"/>
-              </w:rPr>
-              <w:t xml:space="preserve"> </w:t>
-            </w:r>
-            <w:proofErr w:type="spellStart"/>
-            <w:r>
-              <w:rPr>
-                <w:rFonts w:ascii="Times New Roman" w:hAnsi="Times New Roman" w:cs="Times New Roman"/>
-                <w:sz w:val="26"/>
-                <w:szCs w:val="26"/>
-                <w:lang w:val="en-US"/>
-              </w:rPr>
-              <w:t>между</w:t>
-            </w:r>
-            <w:proofErr w:type="spellEnd"/>
-            <w:r>
-              <w:rPr>
-                <w:rFonts w:ascii="Times New Roman" w:hAnsi="Times New Roman" w:cs="Times New Roman"/>
-                <w:sz w:val="26"/>
-                <w:szCs w:val="26"/>
-                <w:lang w:val="en-US"/>
-              </w:rPr>
-              <w:t xml:space="preserve"> </w:t>
-            </w:r>
-            <w:proofErr w:type="spellStart"/>
-            <w:r>
-              <w:rPr>
-                <w:rFonts w:ascii="Times New Roman" w:hAnsi="Times New Roman" w:cs="Times New Roman"/>
-                <w:sz w:val="26"/>
-                <w:szCs w:val="26"/>
-                <w:lang w:val="en-US"/>
-              </w:rPr>
-              <w:t>опциями</w:t>
-            </w:r>
-            <w:proofErr w:type="spellEnd"/>
-            <w:r>
-              <w:rPr>
-                <w:rFonts w:ascii="Times New Roman" w:hAnsi="Times New Roman" w:cs="Times New Roman"/>
-                <w:sz w:val="26"/>
-                <w:szCs w:val="26"/>
-                <w:lang w:val="en-US"/>
-              </w:rPr>
-              <w:t>".</w:t>
+              <w:t>Колонка "Распределение между опциями".</w:t>
             </w:r>
           </w:p>
         </w:tc>
@@ -3487,36 +3076,8 @@
                 <w:sz w:val="26"/>
                 <w:szCs w:val="26"/>
               </w:rPr>
-              <w:t xml:space="preserve">404 </w:t>
-            </w:r>
-            <w:proofErr w:type="spellStart"/>
-            <w:r>
-              <w:rPr>
-                <w:rFonts w:ascii="Times New Roman" w:hAnsi="Times New Roman" w:cs="Times New Roman"/>
-                <w:sz w:val="26"/>
-                <w:szCs w:val="26"/>
-              </w:rPr>
-              <w:t>Not</w:t>
-            </w:r>
-            <w:proofErr w:type="spellEnd"/>
-            <w:r>
-              <w:rPr>
-                <w:rFonts w:ascii="Times New Roman" w:hAnsi="Times New Roman" w:cs="Times New Roman"/>
-                <w:sz w:val="26"/>
-                <w:szCs w:val="26"/>
-              </w:rPr>
-              <w:t xml:space="preserve"> </w:t>
-            </w:r>
-            <w:proofErr w:type="spellStart"/>
-            <w:r>
-              <w:rPr>
-                <w:rFonts w:ascii="Times New Roman" w:hAnsi="Times New Roman" w:cs="Times New Roman"/>
-                <w:sz w:val="26"/>
-                <w:szCs w:val="26"/>
-              </w:rPr>
-              <w:t>Found</w:t>
-            </w:r>
-            <w:proofErr w:type="spellEnd"/>
+              <w:t>404 Not Found</w:t>
+            </w:r>
           </w:p>
         </w:tc>
         <w:tc>
@@ -3607,36 +3168,8 @@
                 <w:sz w:val="26"/>
                 <w:szCs w:val="26"/>
               </w:rPr>
-              <w:t xml:space="preserve">500 </w:t>
-            </w:r>
-            <w:proofErr w:type="spellStart"/>
-            <w:r>
-              <w:rPr>
-                <w:rFonts w:ascii="Times New Roman" w:hAnsi="Times New Roman" w:cs="Times New Roman"/>
-                <w:sz w:val="26"/>
-                <w:szCs w:val="26"/>
-              </w:rPr>
-              <w:t>Internal</w:t>
-            </w:r>
-            <w:proofErr w:type="spellEnd"/>
-            <w:r>
-              <w:rPr>
-                <w:rFonts w:ascii="Times New Roman" w:hAnsi="Times New Roman" w:cs="Times New Roman"/>
-                <w:sz w:val="26"/>
-                <w:szCs w:val="26"/>
-              </w:rPr>
-              <w:t xml:space="preserve"> Server </w:t>
-            </w:r>
-            <w:proofErr w:type="spellStart"/>
-            <w:r>
-              <w:rPr>
-                <w:rFonts w:ascii="Times New Roman" w:hAnsi="Times New Roman" w:cs="Times New Roman"/>
-                <w:sz w:val="26"/>
-                <w:szCs w:val="26"/>
-              </w:rPr>
-              <w:t>Error</w:t>
-            </w:r>
-            <w:proofErr w:type="spellEnd"/>
+              <w:t>500 Internal Server Error</w:t>
+            </w:r>
           </w:p>
         </w:tc>
         <w:tc>

</xml_diff>